<commit_message>
update HW 4 solutions + HW 6
</commit_message>
<xml_diff>
--- a/Homeworks/Lesson06_Download/Homework06_Submission.docx
+++ b/Homeworks/Lesson06_Download/Homework06_Submission.docx
@@ -206,7 +206,7 @@
       <w:r>
         <w:drawing>
           <wp:inline>
-            <wp:extent cx="6858000" cy="2402282"/>
+            <wp:extent cx="6858000" cy="2404334"/>
             <wp:effectExtent b="0" l="0" r="0" t="0"/>
             <wp:docPr descr="" title="" id="1" name="Picture"/>
             <a:graphic>
@@ -227,7 +227,7 @@
                   <pic:spPr bwMode="auto">
                     <a:xfrm>
                       <a:off x="0" y="0"/>
-                      <a:ext cx="6858000" cy="2402282"/>
+                      <a:ext cx="6858000" cy="2404334"/>
                     </a:xfrm>
                     <a:prstGeom prst="rect">
                       <a:avLst/>
@@ -633,7 +633,7 @@
     </w:lvl>
   </w:abstractNum>
   <w:abstractNum w:abstractNumId="990">
-    <w:nsid w:val="1e5ac5a3"/>
+    <w:nsid w:val="3dc3caa6"/>
     <w:multiLevelType w:val="multilevel"/>
     <w:lvl w:ilvl="0">
       <w:numFmt w:val="bullet"/>
@@ -714,7 +714,7 @@
     </w:lvl>
   </w:abstractNum>
   <w:abstractNum w:abstractNumId="991">
-    <w:nsid w:val="dfdda21d"/>
+    <w:nsid w:val="5b129619"/>
     <w:multiLevelType w:val="multilevel"/>
     <w:lvl w:ilvl="0">
       <w:numFmt w:val="bullet"/>

</xml_diff>